<commit_message>
Project Proposal final final
</commit_message>
<xml_diff>
--- a/BluePrint/ProjectProposalFinal.docx
+++ b/BluePrint/ProjectProposalFinal.docx
@@ -3364,7 +3364,219 @@
           </wp:inline>
         </w:drawing>
       </w:r>
+    </w:p>
+    <w:p>
+      <w:pPr>
+        <w:rPr>
+          <w:rFonts w:ascii="TimesNewRomanPSMT" w:eastAsia="TimesNewRomanPSMT" w:hAnsi="TimesNewRomanPSMT" w:cs="TimesNewRomanPSMT"/>
+          <w:color w:val="2F5496" w:themeColor="accent1" w:themeShade="BF"/>
+          <w:sz w:val="48"/>
+          <w:szCs w:val="48"/>
+        </w:rPr>
+      </w:pPr>
+      <w:r>
+        <w:rPr>
+          <w:rFonts w:ascii="TimesNewRomanPSMT" w:eastAsia="TimesNewRomanPSMT" w:hAnsi="TimesNewRomanPSMT" w:cs="TimesNewRomanPSMT"/>
+          <w:noProof/>
+          <w:color w:val="2F5496" w:themeColor="accent1" w:themeShade="BF"/>
+          <w:sz w:val="48"/>
+          <w:szCs w:val="48"/>
+        </w:rPr>
+        <w:lastRenderedPageBreak/>
+        <w:drawing>
+          <wp:inline distT="0" distB="0" distL="0" distR="0" wp14:anchorId="3FA694B3" wp14:editId="5C560625">
+            <wp:extent cx="4247515" cy="3767400"/>
+            <wp:effectExtent l="0" t="0" r="0" b="5080"/>
+            <wp:docPr id="2" name="Picture 2" descr="A picture containing chart&#10;&#10;Description automatically generated"/>
+            <wp:cNvGraphicFramePr>
+              <a:graphicFrameLocks xmlns:a="http://schemas.openxmlformats.org/drawingml/2006/main" noChangeAspect="1"/>
+            </wp:cNvGraphicFramePr>
+            <a:graphic xmlns:a="http://schemas.openxmlformats.org/drawingml/2006/main">
+              <a:graphicData uri="http://schemas.openxmlformats.org/drawingml/2006/picture">
+                <pic:pic xmlns:pic="http://schemas.openxmlformats.org/drawingml/2006/picture">
+                  <pic:nvPicPr>
+                    <pic:cNvPr id="2" name="Screen Shot 2022-02-13 at 8.43.24 PM.png"/>
+                    <pic:cNvPicPr/>
+                  </pic:nvPicPr>
+                  <pic:blipFill>
+                    <a:blip r:embed="rId22" cstate="print">
+                      <a:extLst>
+                        <a:ext uri="{28A0092B-C50C-407E-A947-70E740481C1C}">
+                          <a14:useLocalDpi xmlns:a14="http://schemas.microsoft.com/office/drawing/2010/main" val="0"/>
+                        </a:ext>
+                      </a:extLst>
+                    </a:blip>
+                    <a:stretch>
+                      <a:fillRect/>
+                    </a:stretch>
+                  </pic:blipFill>
+                  <pic:spPr>
+                    <a:xfrm>
+                      <a:off x="0" y="0"/>
+                      <a:ext cx="4262685" cy="3780855"/>
+                    </a:xfrm>
+                    <a:prstGeom prst="rect">
+                      <a:avLst/>
+                    </a:prstGeom>
+                  </pic:spPr>
+                </pic:pic>
+              </a:graphicData>
+            </a:graphic>
+          </wp:inline>
+        </w:drawing>
+      </w:r>
+      <w:r>
+        <w:rPr>
+          <w:rFonts w:ascii="TimesNewRomanPSMT" w:eastAsia="TimesNewRomanPSMT" w:hAnsi="TimesNewRomanPSMT" w:cs="TimesNewRomanPSMT"/>
+          <w:noProof/>
+          <w:color w:val="2F5496" w:themeColor="accent1" w:themeShade="BF"/>
+          <w:sz w:val="48"/>
+          <w:szCs w:val="48"/>
+        </w:rPr>
+        <w:drawing>
+          <wp:inline distT="0" distB="0" distL="0" distR="0" wp14:anchorId="4333E627" wp14:editId="4989B0C4">
+            <wp:extent cx="4352163" cy="4224760"/>
+            <wp:effectExtent l="0" t="0" r="4445" b="4445"/>
+            <wp:docPr id="3" name="Picture 3" descr="Diagram&#10;&#10;Description automatically generated with low confidence"/>
+            <wp:cNvGraphicFramePr>
+              <a:graphicFrameLocks xmlns:a="http://schemas.openxmlformats.org/drawingml/2006/main" noChangeAspect="1"/>
+            </wp:cNvGraphicFramePr>
+            <a:graphic xmlns:a="http://schemas.openxmlformats.org/drawingml/2006/main">
+              <a:graphicData uri="http://schemas.openxmlformats.org/drawingml/2006/picture">
+                <pic:pic xmlns:pic="http://schemas.openxmlformats.org/drawingml/2006/picture">
+                  <pic:nvPicPr>
+                    <pic:cNvPr id="3" name="Screen Shot 2022-02-13 at 8.43.29 PM.png"/>
+                    <pic:cNvPicPr/>
+                  </pic:nvPicPr>
+                  <pic:blipFill>
+                    <a:blip r:embed="rId23">
+                      <a:extLst>
+                        <a:ext uri="{28A0092B-C50C-407E-A947-70E740481C1C}">
+                          <a14:useLocalDpi xmlns:a14="http://schemas.microsoft.com/office/drawing/2010/main" val="0"/>
+                        </a:ext>
+                      </a:extLst>
+                    </a:blip>
+                    <a:stretch>
+                      <a:fillRect/>
+                    </a:stretch>
+                  </pic:blipFill>
+                  <pic:spPr>
+                    <a:xfrm>
+                      <a:off x="0" y="0"/>
+                      <a:ext cx="4360884" cy="4233226"/>
+                    </a:xfrm>
+                    <a:prstGeom prst="rect">
+                      <a:avLst/>
+                    </a:prstGeom>
+                  </pic:spPr>
+                </pic:pic>
+              </a:graphicData>
+            </a:graphic>
+          </wp:inline>
+        </w:drawing>
+      </w:r>
+      <w:r>
+        <w:rPr>
+          <w:rFonts w:ascii="TimesNewRomanPSMT" w:eastAsia="TimesNewRomanPSMT" w:hAnsi="TimesNewRomanPSMT" w:cs="TimesNewRomanPSMT"/>
+          <w:noProof/>
+          <w:color w:val="2F5496" w:themeColor="accent1" w:themeShade="BF"/>
+          <w:sz w:val="48"/>
+          <w:szCs w:val="48"/>
+        </w:rPr>
+        <w:lastRenderedPageBreak/>
+        <w:drawing>
+          <wp:inline distT="0" distB="0" distL="0" distR="0" wp14:anchorId="0CD73BAD" wp14:editId="043B217E">
+            <wp:extent cx="4051139" cy="4019111"/>
+            <wp:effectExtent l="0" t="0" r="635" b="0"/>
+            <wp:docPr id="4" name="Picture 4" descr="Calendar&#10;&#10;Description automatically generated with medium confidence"/>
+            <wp:cNvGraphicFramePr>
+              <a:graphicFrameLocks xmlns:a="http://schemas.openxmlformats.org/drawingml/2006/main" noChangeAspect="1"/>
+            </wp:cNvGraphicFramePr>
+            <a:graphic xmlns:a="http://schemas.openxmlformats.org/drawingml/2006/main">
+              <a:graphicData uri="http://schemas.openxmlformats.org/drawingml/2006/picture">
+                <pic:pic xmlns:pic="http://schemas.openxmlformats.org/drawingml/2006/picture">
+                  <pic:nvPicPr>
+                    <pic:cNvPr id="4" name="Screen Shot 2022-02-13 at 8.43.35 PM.png"/>
+                    <pic:cNvPicPr/>
+                  </pic:nvPicPr>
+                  <pic:blipFill>
+                    <a:blip r:embed="rId24" cstate="print">
+                      <a:extLst>
+                        <a:ext uri="{28A0092B-C50C-407E-A947-70E740481C1C}">
+                          <a14:useLocalDpi xmlns:a14="http://schemas.microsoft.com/office/drawing/2010/main" val="0"/>
+                        </a:ext>
+                      </a:extLst>
+                    </a:blip>
+                    <a:stretch>
+                      <a:fillRect/>
+                    </a:stretch>
+                  </pic:blipFill>
+                  <pic:spPr>
+                    <a:xfrm>
+                      <a:off x="0" y="0"/>
+                      <a:ext cx="4071517" cy="4039328"/>
+                    </a:xfrm>
+                    <a:prstGeom prst="rect">
+                      <a:avLst/>
+                    </a:prstGeom>
+                  </pic:spPr>
+                </pic:pic>
+              </a:graphicData>
+            </a:graphic>
+          </wp:inline>
+        </w:drawing>
+      </w:r>
       <w:bookmarkStart w:id="0" w:name="_GoBack"/>
+      <w:r>
+        <w:rPr>
+          <w:rFonts w:ascii="TimesNewRomanPSMT" w:eastAsia="TimesNewRomanPSMT" w:hAnsi="TimesNewRomanPSMT" w:cs="TimesNewRomanPSMT"/>
+          <w:noProof/>
+          <w:color w:val="2F5496" w:themeColor="accent1" w:themeShade="BF"/>
+          <w:sz w:val="48"/>
+          <w:szCs w:val="48"/>
+        </w:rPr>
+        <w:drawing>
+          <wp:inline distT="0" distB="0" distL="0" distR="0" wp14:anchorId="285C0F2E" wp14:editId="06D8F029">
+            <wp:extent cx="4078838" cy="4062714"/>
+            <wp:effectExtent l="0" t="0" r="0" b="1905"/>
+            <wp:docPr id="5" name="Picture 5" descr="A picture containing bar chart&#10;&#10;Description automatically generated"/>
+            <wp:cNvGraphicFramePr>
+              <a:graphicFrameLocks xmlns:a="http://schemas.openxmlformats.org/drawingml/2006/main" noChangeAspect="1"/>
+            </wp:cNvGraphicFramePr>
+            <a:graphic xmlns:a="http://schemas.openxmlformats.org/drawingml/2006/main">
+              <a:graphicData uri="http://schemas.openxmlformats.org/drawingml/2006/picture">
+                <pic:pic xmlns:pic="http://schemas.openxmlformats.org/drawingml/2006/picture">
+                  <pic:nvPicPr>
+                    <pic:cNvPr id="5" name="Screen Shot 2022-02-13 at 8.43.41 PM.png"/>
+                    <pic:cNvPicPr/>
+                  </pic:nvPicPr>
+                  <pic:blipFill>
+                    <a:blip r:embed="rId25" cstate="print">
+                      <a:extLst>
+                        <a:ext uri="{28A0092B-C50C-407E-A947-70E740481C1C}">
+                          <a14:useLocalDpi xmlns:a14="http://schemas.microsoft.com/office/drawing/2010/main" val="0"/>
+                        </a:ext>
+                      </a:extLst>
+                    </a:blip>
+                    <a:stretch>
+                      <a:fillRect/>
+                    </a:stretch>
+                  </pic:blipFill>
+                  <pic:spPr>
+                    <a:xfrm>
+                      <a:off x="0" y="0"/>
+                      <a:ext cx="4093611" cy="4077428"/>
+                    </a:xfrm>
+                    <a:prstGeom prst="rect">
+                      <a:avLst/>
+                    </a:prstGeom>
+                  </pic:spPr>
+                </pic:pic>
+              </a:graphicData>
+            </a:graphic>
+          </wp:inline>
+        </w:drawing>
+      </w:r>
       <w:bookmarkEnd w:id="0"/>
     </w:p>
     <w:p>
@@ -3417,7 +3629,7 @@
                     <pic:cNvPicPr/>
                   </pic:nvPicPr>
                   <pic:blipFill>
-                    <a:blip r:embed="rId22">
+                    <a:blip r:embed="rId26">
                       <a:extLst>
                         <a:ext uri="{28A0092B-C50C-407E-A947-70E740481C1C}">
                           <a14:useLocalDpi xmlns:a14="http://schemas.microsoft.com/office/drawing/2010/main" val="0"/>

</xml_diff>